<commit_message>
Registreren en inloggen WIP
</commit_message>
<xml_diff>
--- a/Bestanden/Overig/planning schermen php.docx
+++ b/Bestanden/Overig/planning schermen php.docx
@@ -4,72 +4,80 @@
   <w:body>
     <w:p>
       <w:pPr>
-        <w:pStyle w:val="Heading1"/>
+        <w:pStyle w:val="Kop1"/>
       </w:pPr>
       <w:r>
         <w:t>Thijs</w:t>
-      </w:r>
-    </w:p>
-    <w:p>
-      <w:r>
-        <w:t xml:space="preserve">Inloggen </w:t>
-      </w:r>
-    </w:p>
-    <w:p>
-      <w:r>
-        <w:t>Registreren klant</w:t>
-      </w:r>
-    </w:p>
-    <w:p>
-      <w:proofErr w:type="spellStart"/>
-      <w:r>
-        <w:t>Ww</w:t>
-      </w:r>
-      <w:proofErr w:type="spellEnd"/>
-      <w:r>
-        <w:t xml:space="preserve"> vergeten</w:t>
-      </w:r>
-    </w:p>
-    <w:p>
-      <w:r>
-        <w:t>Wijzigen gegevens</w:t>
-      </w:r>
-    </w:p>
-    <w:p/>
-    <w:p>
-      <w:pPr>
-        <w:pStyle w:val="Heading1"/>
-      </w:pPr>
-      <w:r>
-        <w:t>Sergen</w:t>
-      </w:r>
-    </w:p>
-    <w:p>
-      <w:r>
-        <w:t>Bestellen gerechten</w:t>
-      </w:r>
-    </w:p>
-    <w:p>
-      <w:proofErr w:type="spellStart"/>
-      <w:r>
-        <w:t>Ingredienten</w:t>
-      </w:r>
-      <w:proofErr w:type="spellEnd"/>
-      <w:r>
-        <w:t xml:space="preserve"> inkopen</w:t>
       </w:r>
       <w:bookmarkStart w:id="0" w:name="_GoBack"/>
       <w:bookmarkEnd w:id="0"/>
     </w:p>
     <w:p>
       <w:r>
+        <w:t xml:space="preserve">Inloggen </w:t>
+      </w:r>
+    </w:p>
+    <w:p>
+      <w:pPr>
+        <w:rPr>
+          <w:color w:val="538135" w:themeColor="accent6" w:themeShade="BF"/>
+        </w:rPr>
+      </w:pPr>
+      <w:r>
+        <w:rPr>
+          <w:color w:val="538135" w:themeColor="accent6" w:themeShade="BF"/>
+        </w:rPr>
+        <w:t>Registreren klant</w:t>
+      </w:r>
+    </w:p>
+    <w:p>
+      <w:proofErr w:type="spellStart"/>
+      <w:r>
+        <w:t>Ww</w:t>
+      </w:r>
+      <w:proofErr w:type="spellEnd"/>
+      <w:r>
+        <w:t xml:space="preserve"> vergeten</w:t>
+      </w:r>
+    </w:p>
+    <w:p>
+      <w:r>
+        <w:t>Wijzigen gegevens</w:t>
+      </w:r>
+    </w:p>
+    <w:p/>
+    <w:p>
+      <w:pPr>
+        <w:pStyle w:val="Kop1"/>
+      </w:pPr>
+      <w:r>
+        <w:t>Sergen</w:t>
+      </w:r>
+    </w:p>
+    <w:p>
+      <w:r>
+        <w:t>Bestellen gerechten</w:t>
+      </w:r>
+    </w:p>
+    <w:p>
+      <w:proofErr w:type="spellStart"/>
+      <w:r>
+        <w:t>Ingredienten</w:t>
+      </w:r>
+      <w:proofErr w:type="spellEnd"/>
+      <w:r>
+        <w:t xml:space="preserve"> inkopen</w:t>
+      </w:r>
+    </w:p>
+    <w:p>
+      <w:r>
         <w:t>Bestellingenlijst keuken</w:t>
       </w:r>
     </w:p>
     <w:p/>
     <w:p>
       <w:pPr>
-        <w:pStyle w:val="Heading1"/>
+        <w:pStyle w:val="Kop1"/>
       </w:pPr>
       <w:r>
         <w:t>Vincent</w:t>
@@ -491,15 +499,15 @@
     <w:lsdException w:name="List Table 6 Colorful Accent 6" w:uiPriority="51"/>
     <w:lsdException w:name="List Table 7 Colorful Accent 6" w:uiPriority="52"/>
   </w:latentStyles>
-  <w:style w:type="paragraph" w:default="1" w:styleId="Normal">
+  <w:style w:type="paragraph" w:default="1" w:styleId="Standaard">
     <w:name w:val="Normal"/>
     <w:qFormat/>
   </w:style>
-  <w:style w:type="paragraph" w:styleId="Heading1">
+  <w:style w:type="paragraph" w:styleId="Kop1">
     <w:name w:val="heading 1"/>
-    <w:basedOn w:val="Normal"/>
-    <w:next w:val="Normal"/>
-    <w:link w:val="Heading1Char"/>
+    <w:basedOn w:val="Standaard"/>
+    <w:next w:val="Standaard"/>
+    <w:link w:val="Kop1Char"/>
     <w:uiPriority w:val="9"/>
     <w:qFormat/>
     <w:rsid w:val="000A4AA5"/>
@@ -516,13 +524,13 @@
       <w:szCs w:val="32"/>
     </w:rPr>
   </w:style>
-  <w:style w:type="character" w:default="1" w:styleId="DefaultParagraphFont">
+  <w:style w:type="character" w:default="1" w:styleId="Standaardalinea-lettertype">
     <w:name w:val="Default Paragraph Font"/>
     <w:uiPriority w:val="1"/>
     <w:semiHidden/>
     <w:unhideWhenUsed/>
   </w:style>
-  <w:style w:type="table" w:default="1" w:styleId="TableNormal">
+  <w:style w:type="table" w:default="1" w:styleId="Standaardtabel">
     <w:name w:val="Normal Table"/>
     <w:uiPriority w:val="99"/>
     <w:semiHidden/>
@@ -537,16 +545,16 @@
       </w:tblCellMar>
     </w:tblPr>
   </w:style>
-  <w:style w:type="numbering" w:default="1" w:styleId="NoList">
+  <w:style w:type="numbering" w:default="1" w:styleId="Geenlijst">
     <w:name w:val="No List"/>
     <w:uiPriority w:val="99"/>
     <w:semiHidden/>
     <w:unhideWhenUsed/>
   </w:style>
-  <w:style w:type="character" w:customStyle="1" w:styleId="Heading1Char">
-    <w:name w:val="Heading 1 Char"/>
-    <w:basedOn w:val="DefaultParagraphFont"/>
-    <w:link w:val="Heading1"/>
+  <w:style w:type="character" w:customStyle="1" w:styleId="Kop1Char">
+    <w:name w:val="Kop 1 Char"/>
+    <w:basedOn w:val="Standaardalinea-lettertype"/>
+    <w:link w:val="Kop1"/>
     <w:uiPriority w:val="9"/>
     <w:rsid w:val="000A4AA5"/>
     <w:rPr>

</xml_diff>